<commit_message>
Added a lot of rules
</commit_message>
<xml_diff>
--- a/1_Grammar_rules/Tenses.docx
+++ b/1_Grammar_rules/Tenses.docx
@@ -174,6 +174,7 @@
           <w:rFonts w:ascii="Times New Roman" w:hAnsi="Times New Roman" w:cs="Times New Roman"/>
           <w:sz w:val="24"/>
           <w:szCs w:val="28"/>
+          <w:lang w:val="ru-RU"/>
         </w:rPr>
       </w:pPr>
       <w:r>
@@ -324,6 +325,7 @@
           <w:rFonts w:ascii="Times New Roman" w:hAnsi="Times New Roman" w:cs="Times New Roman"/>
           <w:sz w:val="24"/>
           <w:szCs w:val="28"/>
+          <w:lang w:val="ru-RU"/>
         </w:rPr>
       </w:pPr>
       <w:r>
@@ -1790,7 +1792,6 @@
           <w:i/>
           <w:sz w:val="24"/>
           <w:szCs w:val="28"/>
-          <w:lang w:val="ru-RU"/>
         </w:rPr>
       </w:pPr>
       <w:r>
@@ -1799,7 +1800,6 @@
           <w:i/>
           <w:sz w:val="24"/>
           <w:szCs w:val="28"/>
-          <w:lang w:val="ru-RU"/>
         </w:rPr>
         <w:t xml:space="preserve">6. </w:t>
       </w:r>
@@ -1819,7 +1819,6 @@
           <w:i/>
           <w:sz w:val="24"/>
           <w:szCs w:val="28"/>
-          <w:lang w:val="ru-RU"/>
         </w:rPr>
         <w:t xml:space="preserve"> </w:t>
       </w:r>
@@ -1839,7 +1838,6 @@
           <w:i/>
           <w:sz w:val="24"/>
           <w:szCs w:val="28"/>
-          <w:lang w:val="ru-RU"/>
         </w:rPr>
         <w:t xml:space="preserve">, </w:t>
       </w:r>
@@ -1859,7 +1857,6 @@
           <w:i/>
           <w:sz w:val="24"/>
           <w:szCs w:val="28"/>
-          <w:lang w:val="ru-RU"/>
         </w:rPr>
         <w:t xml:space="preserve"> </w:t>
       </w:r>
@@ -1879,7 +1876,6 @@
           <w:i/>
           <w:sz w:val="24"/>
           <w:szCs w:val="28"/>
-          <w:lang w:val="ru-RU"/>
         </w:rPr>
         <w:t xml:space="preserve"> (</w:t>
       </w:r>
@@ -1899,7 +1895,6 @@
           <w:i/>
           <w:sz w:val="24"/>
           <w:szCs w:val="28"/>
-          <w:lang w:val="ru-RU"/>
         </w:rPr>
         <w:t xml:space="preserve"> </w:t>
       </w:r>
@@ -1919,7 +1914,6 @@
           <w:i/>
           <w:sz w:val="24"/>
           <w:szCs w:val="28"/>
-          <w:lang w:val="ru-RU"/>
         </w:rPr>
         <w:t xml:space="preserve"> </w:t>
       </w:r>
@@ -1939,7 +1933,6 @@
           <w:i/>
           <w:sz w:val="24"/>
           <w:szCs w:val="28"/>
-          <w:lang w:val="ru-RU"/>
         </w:rPr>
         <w:t xml:space="preserve"> </w:t>
       </w:r>
@@ -1958,7 +1951,6 @@
           <w:i/>
           <w:sz w:val="24"/>
           <w:szCs w:val="28"/>
-          <w:lang w:val="ru-RU"/>
         </w:rPr>
         <w:t xml:space="preserve"> </w:t>
       </w:r>
@@ -1977,7 +1969,6 @@
           <w:i/>
           <w:sz w:val="24"/>
           <w:szCs w:val="28"/>
-          <w:lang w:val="ru-RU"/>
         </w:rPr>
         <w:t>).</w:t>
       </w:r>
@@ -2055,6 +2046,7 @@
           <w:rFonts w:ascii="Times New Roman" w:hAnsi="Times New Roman" w:cs="Times New Roman"/>
           <w:sz w:val="24"/>
           <w:szCs w:val="28"/>
+          <w:lang w:val="ru-RU"/>
         </w:rPr>
       </w:pPr>
       <w:r>
@@ -2418,6 +2410,1152 @@
         </w:rPr>
         <w:t>to Paris next week</w:t>
       </w:r>
+    </w:p>
+    <w:p>
+      <w:pPr>
+        <w:spacing w:after="0" w:line="276" w:lineRule="auto"/>
+        <w:jc w:val="center"/>
+        <w:rPr>
+          <w:rFonts w:ascii="Times New Roman" w:hAnsi="Times New Roman" w:cs="Times New Roman"/>
+          <w:sz w:val="24"/>
+          <w:szCs w:val="28"/>
+        </w:rPr>
+      </w:pPr>
+    </w:p>
+    <w:p>
+      <w:pPr>
+        <w:spacing w:after="0" w:line="276" w:lineRule="auto"/>
+        <w:jc w:val="center"/>
+        <w:rPr>
+          <w:rFonts w:ascii="Times New Roman" w:hAnsi="Times New Roman" w:cs="Times New Roman"/>
+          <w:b/>
+          <w:sz w:val="24"/>
+          <w:szCs w:val="28"/>
+        </w:rPr>
+      </w:pPr>
+      <w:r>
+        <w:rPr>
+          <w:rFonts w:ascii="Times New Roman" w:hAnsi="Times New Roman" w:cs="Times New Roman"/>
+          <w:b/>
+          <w:sz w:val="24"/>
+          <w:szCs w:val="28"/>
+        </w:rPr>
+        <w:t>ADVERBS OF FREQUENCY</w:t>
+      </w:r>
+    </w:p>
+    <w:p>
+      <w:pPr>
+        <w:spacing w:after="0" w:line="276" w:lineRule="auto"/>
+        <w:ind w:firstLine="720"/>
+        <w:rPr>
+          <w:rFonts w:ascii="Times New Roman" w:hAnsi="Times New Roman" w:cs="Times New Roman"/>
+          <w:b/>
+          <w:i/>
+          <w:sz w:val="24"/>
+          <w:szCs w:val="28"/>
+        </w:rPr>
+      </w:pPr>
+      <w:r>
+        <w:rPr>
+          <w:rFonts w:ascii="Times New Roman" w:hAnsi="Times New Roman" w:cs="Times New Roman"/>
+          <w:i/>
+          <w:sz w:val="24"/>
+          <w:szCs w:val="28"/>
+        </w:rPr>
+        <w:t xml:space="preserve">We use </w:t>
+      </w:r>
+      <w:r>
+        <w:rPr>
+          <w:rFonts w:ascii="Times New Roman" w:hAnsi="Times New Roman" w:cs="Times New Roman"/>
+          <w:b/>
+          <w:i/>
+          <w:sz w:val="24"/>
+          <w:szCs w:val="28"/>
+        </w:rPr>
+        <w:t>adverbs of frequency</w:t>
+      </w:r>
+      <w:r>
+        <w:rPr>
+          <w:rFonts w:ascii="Times New Roman" w:hAnsi="Times New Roman" w:cs="Times New Roman"/>
+          <w:i/>
+          <w:sz w:val="24"/>
+          <w:szCs w:val="28"/>
+        </w:rPr>
+        <w:t xml:space="preserve"> with the present simple to talk about </w:t>
+      </w:r>
+      <w:r>
+        <w:rPr>
+          <w:rFonts w:ascii="Times New Roman" w:hAnsi="Times New Roman" w:cs="Times New Roman"/>
+          <w:b/>
+          <w:i/>
+          <w:sz w:val="24"/>
+          <w:szCs w:val="28"/>
+        </w:rPr>
+        <w:t>how often</w:t>
+      </w:r>
+      <w:r>
+        <w:rPr>
+          <w:rFonts w:ascii="Times New Roman" w:hAnsi="Times New Roman" w:cs="Times New Roman"/>
+          <w:i/>
+          <w:sz w:val="24"/>
+          <w:szCs w:val="28"/>
+        </w:rPr>
+        <w:t xml:space="preserve"> something </w:t>
+      </w:r>
+      <w:r>
+        <w:rPr>
+          <w:rFonts w:ascii="Times New Roman" w:hAnsi="Times New Roman" w:cs="Times New Roman"/>
+          <w:b/>
+          <w:i/>
+          <w:sz w:val="24"/>
+          <w:szCs w:val="28"/>
+        </w:rPr>
+        <w:t>happens</w:t>
+      </w:r>
+      <w:r>
+        <w:rPr>
+          <w:rFonts w:ascii="Times New Roman" w:hAnsi="Times New Roman" w:cs="Times New Roman"/>
+          <w:b/>
+          <w:i/>
+          <w:sz w:val="24"/>
+          <w:szCs w:val="28"/>
+        </w:rPr>
+        <w:t>.</w:t>
+      </w:r>
+    </w:p>
+    <w:p>
+      <w:pPr>
+        <w:spacing w:after="0" w:line="276" w:lineRule="auto"/>
+        <w:ind w:firstLine="720"/>
+        <w:rPr>
+          <w:rFonts w:ascii="Times New Roman" w:hAnsi="Times New Roman" w:cs="Times New Roman"/>
+          <w:b/>
+          <w:i/>
+          <w:sz w:val="24"/>
+          <w:szCs w:val="28"/>
+        </w:rPr>
+      </w:pPr>
+    </w:p>
+    <w:p>
+      <w:pPr>
+        <w:spacing w:after="0" w:line="276" w:lineRule="auto"/>
+        <w:ind w:firstLine="720"/>
+        <w:rPr>
+          <w:rFonts w:ascii="Times New Roman" w:hAnsi="Times New Roman" w:cs="Times New Roman"/>
+          <w:b/>
+          <w:i/>
+          <w:sz w:val="24"/>
+          <w:szCs w:val="28"/>
+        </w:rPr>
+      </w:pPr>
+      <w:r>
+        <w:rPr>
+          <w:rFonts w:ascii="Times New Roman" w:hAnsi="Times New Roman" w:cs="Times New Roman"/>
+          <w:b/>
+          <w:i/>
+          <w:sz w:val="24"/>
+          <w:szCs w:val="28"/>
+        </w:rPr>
+        <w:t>Position</w:t>
+      </w:r>
+    </w:p>
+    <w:p>
+      <w:pPr>
+        <w:spacing w:after="0" w:line="276" w:lineRule="auto"/>
+        <w:ind w:firstLine="720"/>
+        <w:rPr>
+          <w:rFonts w:ascii="Times New Roman" w:hAnsi="Times New Roman" w:cs="Times New Roman"/>
+          <w:i/>
+          <w:color w:val="212529"/>
+          <w:sz w:val="24"/>
+          <w:szCs w:val="24"/>
+          <w:shd w:val="clear" w:color="auto" w:fill="FFFFFF"/>
+        </w:rPr>
+      </w:pPr>
+      <w:r>
+        <w:rPr>
+          <w:rFonts w:ascii="Times New Roman" w:hAnsi="Times New Roman" w:cs="Times New Roman"/>
+          <w:i/>
+          <w:color w:val="212529"/>
+          <w:sz w:val="24"/>
+          <w:szCs w:val="24"/>
+          <w:shd w:val="clear" w:color="auto" w:fill="FFFFFF"/>
+        </w:rPr>
+        <w:t>Adverbs of frequency go </w:t>
+      </w:r>
+      <w:r>
+        <w:rPr>
+          <w:rStyle w:val="a5"/>
+          <w:rFonts w:ascii="Times New Roman" w:hAnsi="Times New Roman" w:cs="Times New Roman"/>
+          <w:i/>
+          <w:color w:val="212529"/>
+          <w:sz w:val="24"/>
+          <w:szCs w:val="24"/>
+          <w:u w:val="single"/>
+          <w:shd w:val="clear" w:color="auto" w:fill="FFFFFF"/>
+        </w:rPr>
+        <w:t>before</w:t>
+      </w:r>
+      <w:r>
+        <w:rPr>
+          <w:rStyle w:val="a5"/>
+          <w:rFonts w:ascii="Times New Roman" w:hAnsi="Times New Roman" w:cs="Times New Roman"/>
+          <w:i/>
+          <w:color w:val="212529"/>
+          <w:sz w:val="24"/>
+          <w:szCs w:val="24"/>
+          <w:shd w:val="clear" w:color="auto" w:fill="FFFFFF"/>
+        </w:rPr>
+        <w:t xml:space="preserve"> the verb</w:t>
+      </w:r>
+      <w:r>
+        <w:rPr>
+          <w:rFonts w:ascii="Times New Roman" w:hAnsi="Times New Roman" w:cs="Times New Roman"/>
+          <w:i/>
+          <w:color w:val="212529"/>
+          <w:sz w:val="24"/>
+          <w:szCs w:val="24"/>
+          <w:shd w:val="clear" w:color="auto" w:fill="FFFFFF"/>
+        </w:rPr>
+        <w:t>, but </w:t>
+      </w:r>
+      <w:r>
+        <w:rPr>
+          <w:rStyle w:val="a5"/>
+          <w:rFonts w:ascii="Times New Roman" w:hAnsi="Times New Roman" w:cs="Times New Roman"/>
+          <w:i/>
+          <w:color w:val="212529"/>
+          <w:sz w:val="24"/>
+          <w:szCs w:val="24"/>
+          <w:u w:val="single"/>
+          <w:shd w:val="clear" w:color="auto" w:fill="FFFFFF"/>
+        </w:rPr>
+        <w:t>after</w:t>
+      </w:r>
+      <w:r>
+        <w:rPr>
+          <w:rFonts w:ascii="Times New Roman" w:hAnsi="Times New Roman" w:cs="Times New Roman"/>
+          <w:i/>
+          <w:color w:val="212529"/>
+          <w:sz w:val="24"/>
+          <w:szCs w:val="24"/>
+          <w:shd w:val="clear" w:color="auto" w:fill="FFFFFF"/>
+        </w:rPr>
+        <w:t> the verb </w:t>
+      </w:r>
+      <w:r>
+        <w:rPr>
+          <w:rStyle w:val="a5"/>
+          <w:rFonts w:ascii="Times New Roman" w:hAnsi="Times New Roman" w:cs="Times New Roman"/>
+          <w:i/>
+          <w:color w:val="212529"/>
+          <w:sz w:val="24"/>
+          <w:szCs w:val="24"/>
+          <w:shd w:val="clear" w:color="auto" w:fill="FFFFFF"/>
+        </w:rPr>
+        <w:t>be</w:t>
+      </w:r>
+      <w:r>
+        <w:rPr>
+          <w:rFonts w:ascii="Times New Roman" w:hAnsi="Times New Roman" w:cs="Times New Roman"/>
+          <w:i/>
+          <w:color w:val="212529"/>
+          <w:sz w:val="24"/>
+          <w:szCs w:val="24"/>
+          <w:shd w:val="clear" w:color="auto" w:fill="FFFFFF"/>
+        </w:rPr>
+        <w:t>.</w:t>
+      </w:r>
+    </w:p>
+    <w:p>
+      <w:pPr>
+        <w:spacing w:after="0" w:line="276" w:lineRule="auto"/>
+        <w:ind w:firstLine="720"/>
+        <w:rPr>
+          <w:rFonts w:ascii="Times New Roman" w:hAnsi="Times New Roman" w:cs="Times New Roman"/>
+          <w:i/>
+          <w:sz w:val="24"/>
+          <w:szCs w:val="24"/>
+        </w:rPr>
+      </w:pPr>
+      <w:r>
+        <w:rPr>
+          <w:rFonts w:ascii="Times New Roman" w:hAnsi="Times New Roman" w:cs="Times New Roman"/>
+          <w:i/>
+          <w:sz w:val="24"/>
+          <w:szCs w:val="24"/>
+        </w:rPr>
+        <w:t xml:space="preserve">In </w:t>
+      </w:r>
+      <w:r>
+        <w:rPr>
+          <w:rFonts w:ascii="Times New Roman" w:hAnsi="Times New Roman" w:cs="Times New Roman"/>
+          <w:b/>
+          <w:i/>
+          <w:sz w:val="24"/>
+          <w:szCs w:val="24"/>
+        </w:rPr>
+        <w:t>negative sentences</w:t>
+      </w:r>
+      <w:r>
+        <w:rPr>
+          <w:rFonts w:ascii="Times New Roman" w:hAnsi="Times New Roman" w:cs="Times New Roman"/>
+          <w:i/>
+          <w:sz w:val="24"/>
+          <w:szCs w:val="24"/>
+        </w:rPr>
+        <w:t xml:space="preserve"> the adverb of frequency goes </w:t>
+      </w:r>
+      <w:r>
+        <w:rPr>
+          <w:rFonts w:ascii="Times New Roman" w:hAnsi="Times New Roman" w:cs="Times New Roman"/>
+          <w:b/>
+          <w:i/>
+          <w:sz w:val="24"/>
+          <w:szCs w:val="24"/>
+          <w:u w:val="single"/>
+        </w:rPr>
+        <w:t>after</w:t>
+      </w:r>
+      <w:r>
+        <w:rPr>
+          <w:rFonts w:ascii="Times New Roman" w:hAnsi="Times New Roman" w:cs="Times New Roman"/>
+          <w:b/>
+          <w:i/>
+          <w:sz w:val="24"/>
+          <w:szCs w:val="24"/>
+        </w:rPr>
+        <w:t xml:space="preserve"> don’t/doesn’t</w:t>
+      </w:r>
+      <w:r>
+        <w:rPr>
+          <w:rFonts w:ascii="Times New Roman" w:hAnsi="Times New Roman" w:cs="Times New Roman"/>
+          <w:i/>
+          <w:sz w:val="24"/>
+          <w:szCs w:val="24"/>
+        </w:rPr>
+        <w:t>:</w:t>
+      </w:r>
+    </w:p>
+    <w:p>
+      <w:pPr>
+        <w:spacing w:after="0" w:line="276" w:lineRule="auto"/>
+        <w:ind w:firstLine="720"/>
+        <w:jc w:val="center"/>
+        <w:rPr>
+          <w:rFonts w:ascii="Times New Roman" w:hAnsi="Times New Roman" w:cs="Times New Roman"/>
+          <w:i/>
+          <w:sz w:val="24"/>
+          <w:szCs w:val="24"/>
+        </w:rPr>
+      </w:pPr>
+      <w:r>
+        <w:rPr>
+          <w:rFonts w:ascii="Times New Roman" w:hAnsi="Times New Roman" w:cs="Times New Roman"/>
+          <w:i/>
+          <w:sz w:val="24"/>
+          <w:szCs w:val="24"/>
+        </w:rPr>
+        <w:t xml:space="preserve">We don’t </w:t>
+      </w:r>
+      <w:r>
+        <w:rPr>
+          <w:rFonts w:ascii="Times New Roman" w:hAnsi="Times New Roman" w:cs="Times New Roman"/>
+          <w:i/>
+          <w:color w:val="FF0000"/>
+          <w:sz w:val="24"/>
+          <w:szCs w:val="24"/>
+        </w:rPr>
+        <w:t xml:space="preserve">often </w:t>
+      </w:r>
+      <w:r>
+        <w:rPr>
+          <w:rFonts w:ascii="Times New Roman" w:hAnsi="Times New Roman" w:cs="Times New Roman"/>
+          <w:i/>
+          <w:sz w:val="24"/>
+          <w:szCs w:val="24"/>
+        </w:rPr>
+        <w:t>go to bed late.</w:t>
+      </w:r>
+    </w:p>
+    <w:p>
+      <w:pPr>
+        <w:spacing w:after="0" w:line="276" w:lineRule="auto"/>
+        <w:ind w:firstLine="720"/>
+        <w:jc w:val="center"/>
+        <w:rPr>
+          <w:rFonts w:ascii="Times New Roman" w:hAnsi="Times New Roman" w:cs="Times New Roman"/>
+          <w:i/>
+          <w:sz w:val="24"/>
+          <w:szCs w:val="24"/>
+        </w:rPr>
+      </w:pPr>
+      <w:r>
+        <w:rPr>
+          <w:rFonts w:ascii="Times New Roman" w:hAnsi="Times New Roman" w:cs="Times New Roman"/>
+          <w:i/>
+          <w:sz w:val="24"/>
+          <w:szCs w:val="24"/>
+        </w:rPr>
+        <w:t xml:space="preserve">He doesn’t </w:t>
+      </w:r>
+      <w:r>
+        <w:rPr>
+          <w:rFonts w:ascii="Times New Roman" w:hAnsi="Times New Roman" w:cs="Times New Roman"/>
+          <w:i/>
+          <w:color w:val="FF0000"/>
+          <w:sz w:val="24"/>
+          <w:szCs w:val="24"/>
+        </w:rPr>
+        <w:t xml:space="preserve">always </w:t>
+      </w:r>
+      <w:r>
+        <w:rPr>
+          <w:rFonts w:ascii="Times New Roman" w:hAnsi="Times New Roman" w:cs="Times New Roman"/>
+          <w:i/>
+          <w:sz w:val="24"/>
+          <w:szCs w:val="24"/>
+        </w:rPr>
+        <w:t>agree with me.</w:t>
+      </w:r>
+    </w:p>
+    <w:p>
+      <w:pPr>
+        <w:spacing w:after="0" w:line="276" w:lineRule="auto"/>
+        <w:ind w:firstLine="720"/>
+        <w:jc w:val="both"/>
+        <w:rPr>
+          <w:rFonts w:ascii="Times New Roman" w:hAnsi="Times New Roman" w:cs="Times New Roman"/>
+          <w:i/>
+          <w:sz w:val="24"/>
+          <w:szCs w:val="24"/>
+        </w:rPr>
+      </w:pPr>
+      <w:r>
+        <w:rPr>
+          <w:rFonts w:ascii="Times New Roman" w:hAnsi="Times New Roman" w:cs="Times New Roman"/>
+          <w:i/>
+          <w:sz w:val="24"/>
+          <w:szCs w:val="24"/>
+        </w:rPr>
+        <w:t>In </w:t>
+      </w:r>
+      <w:r>
+        <w:rPr>
+          <w:rFonts w:ascii="Times New Roman" w:hAnsi="Times New Roman" w:cs="Times New Roman"/>
+          <w:b/>
+          <w:bCs/>
+          <w:i/>
+          <w:sz w:val="24"/>
+          <w:szCs w:val="24"/>
+        </w:rPr>
+        <w:t>questions</w:t>
+      </w:r>
+      <w:r>
+        <w:rPr>
+          <w:rFonts w:ascii="Times New Roman" w:hAnsi="Times New Roman" w:cs="Times New Roman"/>
+          <w:i/>
+          <w:sz w:val="24"/>
+          <w:szCs w:val="24"/>
+        </w:rPr>
+        <w:t xml:space="preserve">, adverbs of frequency go </w:t>
+      </w:r>
+      <w:r>
+        <w:rPr>
+          <w:rFonts w:ascii="Times New Roman" w:hAnsi="Times New Roman" w:cs="Times New Roman"/>
+          <w:b/>
+          <w:i/>
+          <w:sz w:val="24"/>
+          <w:szCs w:val="24"/>
+          <w:u w:val="single"/>
+        </w:rPr>
+        <w:t>after</w:t>
+      </w:r>
+      <w:r>
+        <w:rPr>
+          <w:rFonts w:ascii="Times New Roman" w:hAnsi="Times New Roman" w:cs="Times New Roman"/>
+          <w:b/>
+          <w:i/>
+          <w:sz w:val="24"/>
+          <w:szCs w:val="24"/>
+        </w:rPr>
+        <w:t xml:space="preserve"> the subject</w:t>
+      </w:r>
+      <w:r>
+        <w:rPr>
+          <w:rFonts w:ascii="Times New Roman" w:hAnsi="Times New Roman" w:cs="Times New Roman"/>
+          <w:i/>
+          <w:sz w:val="24"/>
+          <w:szCs w:val="24"/>
+        </w:rPr>
+        <w:t>:</w:t>
+      </w:r>
+    </w:p>
+    <w:p>
+      <w:pPr>
+        <w:spacing w:after="0" w:line="276" w:lineRule="auto"/>
+        <w:ind w:firstLine="720"/>
+        <w:jc w:val="center"/>
+        <w:rPr>
+          <w:rFonts w:ascii="Times New Roman" w:hAnsi="Times New Roman" w:cs="Times New Roman"/>
+          <w:i/>
+          <w:sz w:val="24"/>
+          <w:szCs w:val="24"/>
+        </w:rPr>
+      </w:pPr>
+      <w:r>
+        <w:rPr>
+          <w:rFonts w:ascii="Times New Roman" w:hAnsi="Times New Roman" w:cs="Times New Roman"/>
+          <w:i/>
+          <w:sz w:val="24"/>
+          <w:szCs w:val="24"/>
+        </w:rPr>
+        <w:t xml:space="preserve">Is he </w:t>
+      </w:r>
+      <w:r>
+        <w:rPr>
+          <w:rFonts w:ascii="Times New Roman" w:hAnsi="Times New Roman" w:cs="Times New Roman"/>
+          <w:i/>
+          <w:color w:val="FF0000"/>
+          <w:sz w:val="24"/>
+          <w:szCs w:val="24"/>
+        </w:rPr>
+        <w:t xml:space="preserve">always </w:t>
+      </w:r>
+      <w:r>
+        <w:rPr>
+          <w:rFonts w:ascii="Times New Roman" w:hAnsi="Times New Roman" w:cs="Times New Roman"/>
+          <w:i/>
+          <w:sz w:val="24"/>
+          <w:szCs w:val="24"/>
+        </w:rPr>
+        <w:t>late?</w:t>
+      </w:r>
+    </w:p>
+    <w:p>
+      <w:pPr>
+        <w:spacing w:after="0" w:line="276" w:lineRule="auto"/>
+        <w:ind w:firstLine="720"/>
+        <w:jc w:val="center"/>
+        <w:rPr>
+          <w:rFonts w:ascii="Times New Roman" w:hAnsi="Times New Roman" w:cs="Times New Roman"/>
+          <w:i/>
+          <w:sz w:val="24"/>
+          <w:szCs w:val="24"/>
+        </w:rPr>
+      </w:pPr>
+      <w:r>
+        <w:rPr>
+          <w:rFonts w:ascii="Times New Roman" w:hAnsi="Times New Roman" w:cs="Times New Roman"/>
+          <w:i/>
+          <w:sz w:val="24"/>
+          <w:szCs w:val="24"/>
+        </w:rPr>
+        <w:t xml:space="preserve">Do they </w:t>
+      </w:r>
+      <w:r>
+        <w:rPr>
+          <w:rFonts w:ascii="Times New Roman" w:hAnsi="Times New Roman" w:cs="Times New Roman"/>
+          <w:i/>
+          <w:color w:val="FF0000"/>
+          <w:sz w:val="24"/>
+          <w:szCs w:val="24"/>
+        </w:rPr>
+        <w:t xml:space="preserve">often </w:t>
+      </w:r>
+      <w:r>
+        <w:rPr>
+          <w:rFonts w:ascii="Times New Roman" w:hAnsi="Times New Roman" w:cs="Times New Roman"/>
+          <w:i/>
+          <w:sz w:val="24"/>
+          <w:szCs w:val="24"/>
+        </w:rPr>
+        <w:t>go to the library?</w:t>
+      </w:r>
+    </w:p>
+    <w:p>
+      <w:pPr>
+        <w:spacing w:after="0" w:line="276" w:lineRule="auto"/>
+        <w:ind w:firstLine="720"/>
+        <w:jc w:val="center"/>
+        <w:rPr>
+          <w:rFonts w:ascii="Times New Roman" w:hAnsi="Times New Roman" w:cs="Times New Roman"/>
+          <w:i/>
+          <w:sz w:val="24"/>
+          <w:szCs w:val="24"/>
+        </w:rPr>
+      </w:pPr>
+    </w:p>
+    <w:p>
+      <w:pPr>
+        <w:spacing w:after="0" w:line="276" w:lineRule="auto"/>
+        <w:ind w:firstLine="720"/>
+        <w:jc w:val="both"/>
+        <w:rPr>
+          <w:rFonts w:ascii="Times New Roman" w:hAnsi="Times New Roman" w:cs="Times New Roman"/>
+          <w:b/>
+          <w:i/>
+          <w:sz w:val="24"/>
+          <w:szCs w:val="24"/>
+        </w:rPr>
+      </w:pPr>
+      <w:r>
+        <w:rPr>
+          <w:rFonts w:ascii="Times New Roman" w:hAnsi="Times New Roman" w:cs="Times New Roman"/>
+          <w:b/>
+          <w:i/>
+          <w:sz w:val="24"/>
+          <w:szCs w:val="24"/>
+        </w:rPr>
+        <w:t>never/hardly eve</w:t>
+      </w:r>
+      <w:r>
+        <w:rPr>
+          <w:rFonts w:ascii="Times New Roman" w:hAnsi="Times New Roman" w:cs="Times New Roman"/>
+          <w:b/>
+          <w:i/>
+          <w:sz w:val="24"/>
+          <w:szCs w:val="24"/>
+        </w:rPr>
+        <w:t>r</w:t>
+      </w:r>
+    </w:p>
+    <w:p>
+      <w:pPr>
+        <w:spacing w:after="0" w:line="276" w:lineRule="auto"/>
+        <w:ind w:firstLine="720"/>
+        <w:jc w:val="both"/>
+        <w:rPr>
+          <w:rFonts w:ascii="Times New Roman" w:hAnsi="Times New Roman" w:cs="Times New Roman"/>
+          <w:i/>
+          <w:sz w:val="24"/>
+          <w:szCs w:val="24"/>
+        </w:rPr>
+      </w:pPr>
+      <w:r>
+        <w:rPr>
+          <w:rFonts w:ascii="Times New Roman" w:hAnsi="Times New Roman" w:cs="Times New Roman"/>
+          <w:i/>
+          <w:sz w:val="24"/>
+          <w:szCs w:val="24"/>
+        </w:rPr>
+        <w:t xml:space="preserve">The adverbs </w:t>
+      </w:r>
+      <w:r>
+        <w:rPr>
+          <w:rFonts w:ascii="Times New Roman" w:hAnsi="Times New Roman" w:cs="Times New Roman"/>
+          <w:b/>
+          <w:i/>
+          <w:sz w:val="24"/>
+          <w:szCs w:val="24"/>
+        </w:rPr>
+        <w:t>never</w:t>
+      </w:r>
+      <w:r>
+        <w:rPr>
+          <w:rFonts w:ascii="Times New Roman" w:hAnsi="Times New Roman" w:cs="Times New Roman"/>
+          <w:i/>
+          <w:sz w:val="24"/>
+          <w:szCs w:val="24"/>
+        </w:rPr>
+        <w:t xml:space="preserve"> and </w:t>
+      </w:r>
+      <w:r>
+        <w:rPr>
+          <w:rFonts w:ascii="Times New Roman" w:hAnsi="Times New Roman" w:cs="Times New Roman"/>
+          <w:b/>
+          <w:i/>
+          <w:sz w:val="24"/>
+          <w:szCs w:val="24"/>
+        </w:rPr>
+        <w:t>hardly ever</w:t>
+      </w:r>
+      <w:r>
+        <w:rPr>
+          <w:rFonts w:ascii="Times New Roman" w:hAnsi="Times New Roman" w:cs="Times New Roman"/>
+          <w:i/>
+          <w:sz w:val="24"/>
+          <w:szCs w:val="24"/>
+        </w:rPr>
+        <w:t xml:space="preserve"> (=</w:t>
+      </w:r>
+      <w:r>
+        <w:rPr>
+          <w:rFonts w:ascii="Times New Roman" w:hAnsi="Times New Roman" w:cs="Times New Roman"/>
+          <w:i/>
+          <w:sz w:val="24"/>
+          <w:szCs w:val="24"/>
+        </w:rPr>
+        <w:t>==</w:t>
+      </w:r>
+      <w:r>
+        <w:rPr>
+          <w:rFonts w:ascii="Times New Roman" w:hAnsi="Times New Roman" w:cs="Times New Roman"/>
+          <w:i/>
+          <w:sz w:val="24"/>
+          <w:szCs w:val="24"/>
+        </w:rPr>
+        <w:t xml:space="preserve">almost never) have a </w:t>
+      </w:r>
+      <w:r>
+        <w:rPr>
+          <w:rFonts w:ascii="Times New Roman" w:hAnsi="Times New Roman" w:cs="Times New Roman"/>
+          <w:b/>
+          <w:i/>
+          <w:sz w:val="24"/>
+          <w:szCs w:val="24"/>
+        </w:rPr>
+        <w:t>negative meaning</w:t>
+      </w:r>
+      <w:r>
+        <w:rPr>
+          <w:rFonts w:ascii="Times New Roman" w:hAnsi="Times New Roman" w:cs="Times New Roman"/>
+          <w:i/>
+          <w:sz w:val="24"/>
+          <w:szCs w:val="24"/>
+        </w:rPr>
+        <w:t>, but they are used with a positive verb:</w:t>
+      </w:r>
+      <w:r>
+        <w:rPr>
+          <w:rFonts w:ascii="Times New Roman" w:hAnsi="Times New Roman" w:cs="Times New Roman"/>
+          <w:i/>
+          <w:sz w:val="24"/>
+          <w:szCs w:val="24"/>
+        </w:rPr>
+        <w:tab/>
+      </w:r>
+    </w:p>
+    <w:p>
+      <w:pPr>
+        <w:spacing w:after="0" w:line="276" w:lineRule="auto"/>
+        <w:ind w:firstLine="720"/>
+        <w:jc w:val="center"/>
+        <w:rPr>
+          <w:rFonts w:ascii="Times New Roman" w:hAnsi="Times New Roman" w:cs="Times New Roman"/>
+          <w:i/>
+          <w:sz w:val="24"/>
+          <w:szCs w:val="24"/>
+        </w:rPr>
+      </w:pPr>
+      <w:r>
+        <w:rPr>
+          <w:rFonts w:ascii="Times New Roman" w:hAnsi="Times New Roman" w:cs="Times New Roman"/>
+          <w:i/>
+          <w:sz w:val="24"/>
+          <w:szCs w:val="24"/>
+        </w:rPr>
+        <w:t xml:space="preserve">He is </w:t>
+      </w:r>
+      <w:r>
+        <w:rPr>
+          <w:rFonts w:ascii="Times New Roman" w:hAnsi="Times New Roman" w:cs="Times New Roman"/>
+          <w:i/>
+          <w:color w:val="FF0000"/>
+          <w:sz w:val="24"/>
+          <w:szCs w:val="24"/>
+        </w:rPr>
+        <w:t xml:space="preserve">never </w:t>
+      </w:r>
+      <w:r>
+        <w:rPr>
+          <w:rFonts w:ascii="Times New Roman" w:hAnsi="Times New Roman" w:cs="Times New Roman"/>
+          <w:i/>
+          <w:sz w:val="24"/>
+          <w:szCs w:val="24"/>
+        </w:rPr>
+        <w:t xml:space="preserve">late. (NOT </w:t>
+      </w:r>
+      <w:r>
+        <w:rPr>
+          <w:rFonts w:ascii="Times New Roman" w:hAnsi="Times New Roman" w:cs="Times New Roman"/>
+          <w:i/>
+          <w:strike/>
+          <w:sz w:val="24"/>
+          <w:szCs w:val="24"/>
+        </w:rPr>
+        <w:t>He isn’t never late</w:t>
+      </w:r>
+      <w:r>
+        <w:rPr>
+          <w:rFonts w:ascii="Times New Roman" w:hAnsi="Times New Roman" w:cs="Times New Roman"/>
+          <w:i/>
+          <w:sz w:val="24"/>
+          <w:szCs w:val="24"/>
+        </w:rPr>
+        <w:t>.)</w:t>
+      </w:r>
+    </w:p>
+    <w:p>
+      <w:pPr>
+        <w:spacing w:after="0" w:line="276" w:lineRule="auto"/>
+        <w:ind w:firstLine="720"/>
+        <w:jc w:val="center"/>
+        <w:rPr>
+          <w:rFonts w:ascii="Times New Roman" w:hAnsi="Times New Roman" w:cs="Times New Roman"/>
+          <w:i/>
+          <w:sz w:val="24"/>
+          <w:szCs w:val="24"/>
+        </w:rPr>
+      </w:pPr>
+      <w:r>
+        <w:rPr>
+          <w:rFonts w:ascii="Times New Roman" w:hAnsi="Times New Roman" w:cs="Times New Roman"/>
+          <w:i/>
+          <w:sz w:val="24"/>
+          <w:szCs w:val="24"/>
+        </w:rPr>
+        <w:t xml:space="preserve">They </w:t>
+      </w:r>
+      <w:r>
+        <w:rPr>
+          <w:rFonts w:ascii="Times New Roman" w:hAnsi="Times New Roman" w:cs="Times New Roman"/>
+          <w:i/>
+          <w:color w:val="FF0000"/>
+          <w:sz w:val="24"/>
+          <w:szCs w:val="24"/>
+        </w:rPr>
+        <w:t>hardly ever</w:t>
+      </w:r>
+      <w:r>
+        <w:rPr>
+          <w:rFonts w:ascii="Times New Roman" w:hAnsi="Times New Roman" w:cs="Times New Roman"/>
+          <w:i/>
+          <w:sz w:val="24"/>
+          <w:szCs w:val="24"/>
+        </w:rPr>
+        <w:t xml:space="preserve"> go to the library. (NOT </w:t>
+      </w:r>
+      <w:r>
+        <w:rPr>
+          <w:rFonts w:ascii="Times New Roman" w:hAnsi="Times New Roman" w:cs="Times New Roman"/>
+          <w:i/>
+          <w:strike/>
+          <w:sz w:val="24"/>
+          <w:szCs w:val="24"/>
+        </w:rPr>
+        <w:t>They don’t hardly ever go to the library</w:t>
+      </w:r>
+      <w:r>
+        <w:rPr>
+          <w:rFonts w:ascii="Times New Roman" w:hAnsi="Times New Roman" w:cs="Times New Roman"/>
+          <w:i/>
+          <w:sz w:val="24"/>
+          <w:szCs w:val="24"/>
+        </w:rPr>
+        <w:t>.)</w:t>
+      </w:r>
+    </w:p>
+    <w:p>
+      <w:pPr>
+        <w:spacing w:after="0" w:line="276" w:lineRule="auto"/>
+        <w:ind w:firstLine="720"/>
+        <w:jc w:val="center"/>
+        <w:rPr>
+          <w:rFonts w:ascii="Times New Roman" w:hAnsi="Times New Roman" w:cs="Times New Roman"/>
+          <w:i/>
+          <w:sz w:val="24"/>
+          <w:szCs w:val="24"/>
+        </w:rPr>
+      </w:pPr>
+    </w:p>
+    <w:p>
+      <w:pPr>
+        <w:spacing w:after="0" w:line="276" w:lineRule="auto"/>
+        <w:ind w:firstLine="720"/>
+        <w:jc w:val="both"/>
+        <w:rPr>
+          <w:rFonts w:ascii="Times New Roman" w:hAnsi="Times New Roman" w:cs="Times New Roman"/>
+          <w:b/>
+          <w:i/>
+          <w:sz w:val="24"/>
+          <w:szCs w:val="24"/>
+        </w:rPr>
+      </w:pPr>
+      <w:r>
+        <w:rPr>
+          <w:rFonts w:ascii="Times New Roman" w:hAnsi="Times New Roman" w:cs="Times New Roman"/>
+          <w:b/>
+          <w:i/>
+          <w:sz w:val="24"/>
+          <w:szCs w:val="24"/>
+        </w:rPr>
+        <w:t>Expressions of frequency</w:t>
+      </w:r>
+    </w:p>
+    <w:p>
+      <w:pPr>
+        <w:spacing w:after="0" w:line="276" w:lineRule="auto"/>
+        <w:ind w:firstLine="720"/>
+        <w:jc w:val="both"/>
+        <w:rPr>
+          <w:rFonts w:ascii="Times New Roman" w:hAnsi="Times New Roman" w:cs="Times New Roman"/>
+          <w:i/>
+          <w:sz w:val="24"/>
+          <w:szCs w:val="24"/>
+        </w:rPr>
+      </w:pPr>
+      <w:r>
+        <w:rPr>
+          <w:rFonts w:ascii="Times New Roman" w:hAnsi="Times New Roman" w:cs="Times New Roman"/>
+          <w:i/>
+          <w:sz w:val="24"/>
+          <w:szCs w:val="24"/>
+        </w:rPr>
+        <w:t xml:space="preserve">There are other expressions that we use to talk about frequency: </w:t>
+      </w:r>
+      <w:r>
+        <w:rPr>
+          <w:rFonts w:ascii="Times New Roman" w:hAnsi="Times New Roman" w:cs="Times New Roman"/>
+          <w:b/>
+          <w:i/>
+          <w:sz w:val="24"/>
+          <w:szCs w:val="24"/>
+        </w:rPr>
+        <w:t>once a day, twice a week, three times a month, every day</w:t>
+      </w:r>
+      <w:r>
+        <w:rPr>
+          <w:rFonts w:ascii="Times New Roman" w:hAnsi="Times New Roman" w:cs="Times New Roman"/>
+          <w:i/>
+          <w:sz w:val="24"/>
+          <w:szCs w:val="24"/>
+        </w:rPr>
+        <w:t xml:space="preserve">, etc. </w:t>
+      </w:r>
+    </w:p>
+    <w:p>
+      <w:pPr>
+        <w:spacing w:after="0" w:line="276" w:lineRule="auto"/>
+        <w:ind w:firstLine="720"/>
+        <w:jc w:val="both"/>
+        <w:rPr>
+          <w:rFonts w:ascii="Times New Roman" w:hAnsi="Times New Roman" w:cs="Times New Roman"/>
+          <w:b/>
+          <w:i/>
+          <w:sz w:val="24"/>
+          <w:szCs w:val="24"/>
+        </w:rPr>
+      </w:pPr>
+      <w:r>
+        <w:rPr>
+          <w:rFonts w:ascii="Times New Roman" w:hAnsi="Times New Roman" w:cs="Times New Roman"/>
+          <w:i/>
+          <w:sz w:val="24"/>
+          <w:szCs w:val="24"/>
+        </w:rPr>
+        <w:t xml:space="preserve">These expressions are longer (2 words or more) and they </w:t>
+      </w:r>
+      <w:r>
+        <w:rPr>
+          <w:rFonts w:ascii="Times New Roman" w:hAnsi="Times New Roman" w:cs="Times New Roman"/>
+          <w:b/>
+          <w:i/>
+          <w:sz w:val="24"/>
+          <w:szCs w:val="24"/>
+        </w:rPr>
+        <w:t>go at the end of the sentence</w:t>
+      </w:r>
+      <w:r>
+        <w:rPr>
+          <w:rFonts w:ascii="Times New Roman" w:hAnsi="Times New Roman" w:cs="Times New Roman"/>
+          <w:b/>
+          <w:i/>
+          <w:sz w:val="24"/>
+          <w:szCs w:val="24"/>
+        </w:rPr>
+        <w:t>:</w:t>
+      </w:r>
+    </w:p>
+    <w:p>
+      <w:pPr>
+        <w:spacing w:after="0" w:line="276" w:lineRule="auto"/>
+        <w:ind w:firstLine="720"/>
+        <w:jc w:val="center"/>
+        <w:rPr>
+          <w:rFonts w:ascii="Times New Roman" w:hAnsi="Times New Roman" w:cs="Times New Roman"/>
+          <w:i/>
+          <w:sz w:val="24"/>
+          <w:szCs w:val="24"/>
+        </w:rPr>
+      </w:pPr>
+      <w:r>
+        <w:rPr>
+          <w:rFonts w:ascii="Times New Roman" w:hAnsi="Times New Roman" w:cs="Times New Roman"/>
+          <w:i/>
+          <w:sz w:val="24"/>
+          <w:szCs w:val="24"/>
+        </w:rPr>
+        <w:lastRenderedPageBreak/>
+        <w:t xml:space="preserve">I brush my teeth </w:t>
+      </w:r>
+      <w:r>
+        <w:rPr>
+          <w:rFonts w:ascii="Times New Roman" w:hAnsi="Times New Roman" w:cs="Times New Roman"/>
+          <w:i/>
+          <w:color w:val="FF0000"/>
+          <w:sz w:val="24"/>
+          <w:szCs w:val="24"/>
+        </w:rPr>
+        <w:t>three times a day</w:t>
+      </w:r>
+      <w:r>
+        <w:rPr>
+          <w:rFonts w:ascii="Times New Roman" w:hAnsi="Times New Roman" w:cs="Times New Roman"/>
+          <w:i/>
+          <w:sz w:val="24"/>
+          <w:szCs w:val="24"/>
+        </w:rPr>
+        <w:t>.</w:t>
+      </w:r>
+    </w:p>
+    <w:p>
+      <w:pPr>
+        <w:spacing w:after="0" w:line="276" w:lineRule="auto"/>
+        <w:ind w:firstLine="720"/>
+        <w:jc w:val="center"/>
+        <w:rPr>
+          <w:rFonts w:ascii="Times New Roman" w:hAnsi="Times New Roman" w:cs="Times New Roman"/>
+          <w:i/>
+          <w:sz w:val="24"/>
+          <w:szCs w:val="24"/>
+        </w:rPr>
+      </w:pPr>
+      <w:r>
+        <w:rPr>
+          <w:rFonts w:ascii="Times New Roman" w:hAnsi="Times New Roman" w:cs="Times New Roman"/>
+          <w:i/>
+          <w:sz w:val="24"/>
+          <w:szCs w:val="24"/>
+        </w:rPr>
+        <w:t xml:space="preserve">I see her </w:t>
+      </w:r>
+      <w:r>
+        <w:rPr>
+          <w:rFonts w:ascii="Times New Roman" w:hAnsi="Times New Roman" w:cs="Times New Roman"/>
+          <w:i/>
+          <w:color w:val="FF0000"/>
+          <w:sz w:val="24"/>
+          <w:szCs w:val="24"/>
+        </w:rPr>
+        <w:t>every day</w:t>
+      </w:r>
+      <w:r>
+        <w:rPr>
+          <w:rFonts w:ascii="Times New Roman" w:hAnsi="Times New Roman" w:cs="Times New Roman"/>
+          <w:i/>
+          <w:sz w:val="24"/>
+          <w:szCs w:val="24"/>
+        </w:rPr>
+        <w:t>.</w:t>
+      </w:r>
+    </w:p>
+    <w:p>
+      <w:pPr>
+        <w:spacing w:after="0" w:line="276" w:lineRule="auto"/>
+        <w:ind w:firstLine="720"/>
+        <w:jc w:val="center"/>
+        <w:rPr>
+          <w:rFonts w:ascii="Times New Roman" w:hAnsi="Times New Roman" w:cs="Times New Roman"/>
+          <w:i/>
+          <w:sz w:val="24"/>
+          <w:szCs w:val="24"/>
+        </w:rPr>
+      </w:pPr>
+    </w:p>
+    <w:p>
+      <w:pPr>
+        <w:spacing w:after="0" w:line="276" w:lineRule="auto"/>
+        <w:ind w:firstLine="720"/>
+        <w:jc w:val="center"/>
+        <w:rPr>
+          <w:rFonts w:ascii="Times New Roman" w:hAnsi="Times New Roman" w:cs="Times New Roman"/>
+          <w:b/>
+          <w:i/>
+          <w:sz w:val="24"/>
+          <w:szCs w:val="24"/>
+        </w:rPr>
+      </w:pPr>
+      <w:bookmarkStart w:id="0" w:name="_GoBack"/>
+      <w:r>
+        <w:rPr>
+          <w:noProof/>
+        </w:rPr>
+        <w:drawing>
+          <wp:anchor distT="0" distB="0" distL="114300" distR="114300" simplePos="0" relativeHeight="251659264" behindDoc="0" locked="0" layoutInCell="1" allowOverlap="1" wp14:anchorId="177FF073" wp14:editId="22382447">
+            <wp:simplePos x="0" y="0"/>
+            <wp:positionH relativeFrom="column">
+              <wp:posOffset>460375</wp:posOffset>
+            </wp:positionH>
+            <wp:positionV relativeFrom="paragraph">
+              <wp:posOffset>313017</wp:posOffset>
+            </wp:positionV>
+            <wp:extent cx="5915025" cy="5657850"/>
+            <wp:effectExtent l="0" t="0" r="9525" b="0"/>
+            <wp:wrapTopAndBottom/>
+            <wp:docPr id="2" name="Рисунок 2"/>
+            <wp:cNvGraphicFramePr>
+              <a:graphicFrameLocks xmlns:a="http://schemas.openxmlformats.org/drawingml/2006/main" noChangeAspect="1"/>
+            </wp:cNvGraphicFramePr>
+            <a:graphic xmlns:a="http://schemas.openxmlformats.org/drawingml/2006/main">
+              <a:graphicData uri="http://schemas.openxmlformats.org/drawingml/2006/picture">
+                <pic:pic xmlns:pic="http://schemas.openxmlformats.org/drawingml/2006/picture">
+                  <pic:nvPicPr>
+                    <pic:cNvPr id="1" name=""/>
+                    <pic:cNvPicPr/>
+                  </pic:nvPicPr>
+                  <pic:blipFill>
+                    <a:blip r:embed="rId8">
+                      <a:extLst>
+                        <a:ext uri="{28A0092B-C50C-407E-A947-70E740481C1C}">
+                          <a14:useLocalDpi xmlns:a14="http://schemas.microsoft.com/office/drawing/2010/main" val="0"/>
+                        </a:ext>
+                      </a:extLst>
+                    </a:blip>
+                    <a:stretch>
+                      <a:fillRect/>
+                    </a:stretch>
+                  </pic:blipFill>
+                  <pic:spPr>
+                    <a:xfrm>
+                      <a:off x="0" y="0"/>
+                      <a:ext cx="5915025" cy="5657850"/>
+                    </a:xfrm>
+                    <a:prstGeom prst="rect">
+                      <a:avLst/>
+                    </a:prstGeom>
+                  </pic:spPr>
+                </pic:pic>
+              </a:graphicData>
+            </a:graphic>
+          </wp:anchor>
+        </w:drawing>
+      </w:r>
+      <w:bookmarkEnd w:id="0"/>
+      <w:r>
+        <w:rPr>
+          <w:rFonts w:ascii="Times New Roman" w:hAnsi="Times New Roman" w:cs="Times New Roman"/>
+          <w:b/>
+          <w:i/>
+          <w:sz w:val="24"/>
+          <w:szCs w:val="24"/>
+        </w:rPr>
+        <w:t>SUMMARY</w:t>
+      </w:r>
+    </w:p>
+    <w:p>
+      <w:pPr>
+        <w:spacing w:after="0" w:line="276" w:lineRule="auto"/>
+        <w:ind w:firstLine="720"/>
+        <w:jc w:val="center"/>
+        <w:rPr>
+          <w:rFonts w:ascii="Times New Roman" w:hAnsi="Times New Roman" w:cs="Times New Roman"/>
+          <w:b/>
+          <w:i/>
+          <w:sz w:val="24"/>
+          <w:szCs w:val="24"/>
+        </w:rPr>
+      </w:pPr>
     </w:p>
     <w:p>
       <w:pPr>
@@ -12650,6 +13788,7 @@
           <w:rFonts w:ascii="Times New Roman" w:hAnsi="Times New Roman" w:cs="Times New Roman"/>
           <w:sz w:val="24"/>
           <w:szCs w:val="24"/>
+          <w:lang w:val="ru-RU"/>
         </w:rPr>
       </w:pPr>
       <w:r>
@@ -15543,6 +16682,7 @@
           <w:rFonts w:ascii="Times New Roman" w:hAnsi="Times New Roman" w:cs="Times New Roman"/>
           <w:sz w:val="24"/>
           <w:szCs w:val="24"/>
+          <w:lang w:val="ru-RU"/>
         </w:rPr>
         <w:br w:type="page"/>
       </w:r>
@@ -16718,7 +17858,6 @@
           <w:rFonts w:ascii="Times New Roman" w:hAnsi="Times New Roman" w:cs="Times New Roman"/>
           <w:sz w:val="24"/>
           <w:szCs w:val="24"/>
-          <w:lang w:val="ru-RU"/>
         </w:rPr>
       </w:pPr>
       <w:r>
@@ -16734,7 +17873,6 @@
           <w:rFonts w:ascii="Times New Roman" w:hAnsi="Times New Roman" w:cs="Times New Roman"/>
           <w:sz w:val="24"/>
           <w:szCs w:val="24"/>
-          <w:lang w:val="ru-RU"/>
         </w:rPr>
         <w:t xml:space="preserve"> </w:t>
       </w:r>
@@ -16753,7 +17891,6 @@
           <w:color w:val="FF0000"/>
           <w:sz w:val="24"/>
           <w:szCs w:val="24"/>
-          <w:lang w:val="ru-RU"/>
         </w:rPr>
         <w:t xml:space="preserve"> </w:t>
       </w:r>
@@ -16772,7 +17909,6 @@
           <w:color w:val="FF0000"/>
           <w:sz w:val="24"/>
           <w:szCs w:val="24"/>
-          <w:lang w:val="ru-RU"/>
         </w:rPr>
         <w:t xml:space="preserve"> </w:t>
       </w:r>
@@ -16789,17 +17925,15 @@
           <w:rFonts w:ascii="Times New Roman" w:hAnsi="Times New Roman" w:cs="Times New Roman"/>
           <w:sz w:val="24"/>
           <w:szCs w:val="24"/>
-          <w:lang w:val="ru-RU"/>
-        </w:rPr>
-        <w:t xml:space="preserve"> </w:t>
-      </w:r>
-      <w:r>
-        <w:rPr>
-          <w:rFonts w:ascii="Times New Roman" w:hAnsi="Times New Roman" w:cs="Times New Roman"/>
-          <w:i/>
-          <w:sz w:val="24"/>
-          <w:szCs w:val="24"/>
-          <w:lang w:val="ru-RU"/>
+        </w:rPr>
+        <w:t xml:space="preserve"> </w:t>
+      </w:r>
+      <w:r>
+        <w:rPr>
+          <w:rFonts w:ascii="Times New Roman" w:hAnsi="Times New Roman" w:cs="Times New Roman"/>
+          <w:i/>
+          <w:sz w:val="24"/>
+          <w:szCs w:val="24"/>
         </w:rPr>
         <w:t>(</w:t>
       </w:r>
@@ -16819,7 +17953,6 @@
           <w:i/>
           <w:sz w:val="24"/>
           <w:szCs w:val="24"/>
-          <w:lang w:val="ru-RU"/>
         </w:rPr>
         <w:t xml:space="preserve"> </w:t>
       </w:r>
@@ -16839,7 +17972,6 @@
           <w:i/>
           <w:sz w:val="24"/>
           <w:szCs w:val="24"/>
-          <w:lang w:val="ru-RU"/>
         </w:rPr>
         <w:t>)</w:t>
       </w:r>
@@ -16848,7 +17980,6 @@
           <w:rFonts w:ascii="Times New Roman" w:hAnsi="Times New Roman" w:cs="Times New Roman"/>
           <w:sz w:val="24"/>
           <w:szCs w:val="24"/>
-          <w:lang w:val="ru-RU"/>
         </w:rPr>
         <w:t xml:space="preserve"> </w:t>
       </w:r>
@@ -16865,7 +17996,6 @@
           <w:rFonts w:ascii="Times New Roman" w:hAnsi="Times New Roman" w:cs="Times New Roman"/>
           <w:sz w:val="24"/>
           <w:szCs w:val="24"/>
-          <w:lang w:val="ru-RU"/>
         </w:rPr>
         <w:t xml:space="preserve"> </w:t>
       </w:r>
@@ -16882,7 +18012,6 @@
           <w:rFonts w:ascii="Times New Roman" w:hAnsi="Times New Roman" w:cs="Times New Roman"/>
           <w:sz w:val="24"/>
           <w:szCs w:val="24"/>
-          <w:lang w:val="ru-RU"/>
         </w:rPr>
         <w:t xml:space="preserve"> </w:t>
       </w:r>
@@ -16899,7 +18028,6 @@
           <w:rFonts w:ascii="Times New Roman" w:hAnsi="Times New Roman" w:cs="Times New Roman"/>
           <w:sz w:val="24"/>
           <w:szCs w:val="24"/>
-          <w:lang w:val="ru-RU"/>
         </w:rPr>
         <w:t xml:space="preserve"> </w:t>
       </w:r>
@@ -16916,17 +18044,15 @@
           <w:rFonts w:ascii="Times New Roman" w:hAnsi="Times New Roman" w:cs="Times New Roman"/>
           <w:sz w:val="24"/>
           <w:szCs w:val="24"/>
-          <w:lang w:val="ru-RU"/>
-        </w:rPr>
-        <w:t xml:space="preserve"> </w:t>
-      </w:r>
-      <w:r>
-        <w:rPr>
-          <w:rFonts w:ascii="Times New Roman" w:hAnsi="Times New Roman" w:cs="Times New Roman"/>
-          <w:i/>
-          <w:sz w:val="24"/>
-          <w:szCs w:val="24"/>
-          <w:lang w:val="ru-RU"/>
+        </w:rPr>
+        <w:t xml:space="preserve"> </w:t>
+      </w:r>
+      <w:r>
+        <w:rPr>
+          <w:rFonts w:ascii="Times New Roman" w:hAnsi="Times New Roman" w:cs="Times New Roman"/>
+          <w:i/>
+          <w:sz w:val="24"/>
+          <w:szCs w:val="24"/>
         </w:rPr>
         <w:t>(</w:t>
       </w:r>
@@ -16946,7 +18072,6 @@
           <w:i/>
           <w:sz w:val="24"/>
           <w:szCs w:val="24"/>
-          <w:lang w:val="ru-RU"/>
         </w:rPr>
         <w:t xml:space="preserve"> </w:t>
       </w:r>
@@ -16966,7 +18091,6 @@
           <w:i/>
           <w:sz w:val="24"/>
           <w:szCs w:val="24"/>
-          <w:lang w:val="ru-RU"/>
         </w:rPr>
         <w:t xml:space="preserve"> </w:t>
       </w:r>
@@ -16986,7 +18110,6 @@
           <w:i/>
           <w:sz w:val="24"/>
           <w:szCs w:val="24"/>
-          <w:lang w:val="ru-RU"/>
         </w:rPr>
         <w:t xml:space="preserve"> </w:t>
       </w:r>
@@ -17006,7 +18129,6 @@
           <w:i/>
           <w:sz w:val="24"/>
           <w:szCs w:val="24"/>
-          <w:lang w:val="ru-RU"/>
         </w:rPr>
         <w:t>)</w:t>
       </w:r>
@@ -17034,7 +18156,6 @@
           <w:rFonts w:ascii="Times New Roman" w:hAnsi="Times New Roman" w:cs="Times New Roman"/>
           <w:sz w:val="24"/>
           <w:szCs w:val="24"/>
-          <w:lang w:val="ru-RU"/>
         </w:rPr>
         <w:t xml:space="preserve"> </w:t>
       </w:r>
@@ -17053,7 +18174,6 @@
           <w:color w:val="FF0000"/>
           <w:sz w:val="24"/>
           <w:szCs w:val="24"/>
-          <w:lang w:val="ru-RU"/>
         </w:rPr>
         <w:t xml:space="preserve"> </w:t>
       </w:r>
@@ -17072,7 +18192,6 @@
           <w:color w:val="FF0000"/>
           <w:sz w:val="24"/>
           <w:szCs w:val="24"/>
-          <w:lang w:val="ru-RU"/>
         </w:rPr>
         <w:t xml:space="preserve"> </w:t>
       </w:r>
@@ -17091,17 +18210,15 @@
           <w:color w:val="FF0000"/>
           <w:sz w:val="24"/>
           <w:szCs w:val="24"/>
-          <w:lang w:val="ru-RU"/>
-        </w:rPr>
-        <w:t xml:space="preserve"> </w:t>
-      </w:r>
-      <w:r>
-        <w:rPr>
-          <w:rFonts w:ascii="Times New Roman" w:hAnsi="Times New Roman" w:cs="Times New Roman"/>
-          <w:i/>
-          <w:sz w:val="24"/>
-          <w:szCs w:val="24"/>
-          <w:lang w:val="ru-RU"/>
+        </w:rPr>
+        <w:t xml:space="preserve"> </w:t>
+      </w:r>
+      <w:r>
+        <w:rPr>
+          <w:rFonts w:ascii="Times New Roman" w:hAnsi="Times New Roman" w:cs="Times New Roman"/>
+          <w:i/>
+          <w:sz w:val="24"/>
+          <w:szCs w:val="24"/>
         </w:rPr>
         <w:t>(</w:t>
       </w:r>
@@ -17121,7 +18238,6 @@
           <w:i/>
           <w:sz w:val="24"/>
           <w:szCs w:val="24"/>
-          <w:lang w:val="ru-RU"/>
         </w:rPr>
         <w:t xml:space="preserve"> </w:t>
       </w:r>
@@ -17141,7 +18257,6 @@
           <w:i/>
           <w:sz w:val="24"/>
           <w:szCs w:val="24"/>
-          <w:lang w:val="ru-RU"/>
         </w:rPr>
         <w:t xml:space="preserve">) </w:t>
       </w:r>
@@ -17158,7 +18273,6 @@
           <w:rFonts w:ascii="Times New Roman" w:hAnsi="Times New Roman" w:cs="Times New Roman"/>
           <w:sz w:val="24"/>
           <w:szCs w:val="24"/>
-          <w:lang w:val="ru-RU"/>
         </w:rPr>
         <w:t xml:space="preserve"> </w:t>
       </w:r>
@@ -17175,7 +18289,6 @@
           <w:rFonts w:ascii="Times New Roman" w:hAnsi="Times New Roman" w:cs="Times New Roman"/>
           <w:sz w:val="24"/>
           <w:szCs w:val="24"/>
-          <w:lang w:val="ru-RU"/>
         </w:rPr>
         <w:t xml:space="preserve"> </w:t>
       </w:r>
@@ -17573,7 +18686,26 @@
           <w:sz w:val="24"/>
           <w:szCs w:val="24"/>
         </w:rPr>
-        <w:t>wasn’t</w:t>
+        <w:t>wasn</w:t>
+      </w:r>
+      <w:r>
+        <w:rPr>
+          <w:rFonts w:ascii="Times New Roman" w:hAnsi="Times New Roman" w:cs="Times New Roman"/>
+          <w:color w:val="FF0000"/>
+          <w:sz w:val="24"/>
+          <w:szCs w:val="24"/>
+          <w:lang w:val="ru-RU"/>
+        </w:rPr>
+        <w:t>’</w:t>
+      </w:r>
+      <w:r>
+        <w:rPr>
+          <w:rFonts w:ascii="Times New Roman" w:hAnsi="Times New Roman" w:cs="Times New Roman"/>
+          <w:color w:val="FF0000"/>
+          <w:sz w:val="24"/>
+          <w:szCs w:val="24"/>
+        </w:rPr>
+        <w:t>t</w:t>
       </w:r>
       <w:r>
         <w:rPr>
@@ -18203,6 +19335,7 @@
           <w:rFonts w:ascii="Times New Roman" w:hAnsi="Times New Roman" w:cs="Times New Roman"/>
           <w:sz w:val="24"/>
           <w:szCs w:val="24"/>
+          <w:lang w:val="ru-RU"/>
         </w:rPr>
       </w:pPr>
     </w:p>
@@ -19773,7 +20906,6 @@
           <w:rFonts w:ascii="Times New Roman" w:hAnsi="Times New Roman" w:cs="Times New Roman"/>
           <w:sz w:val="24"/>
           <w:szCs w:val="24"/>
-          <w:lang w:val="ru-RU"/>
         </w:rPr>
         <w:t xml:space="preserve"> </w:t>
       </w:r>
@@ -19792,7 +20924,6 @@
           <w:color w:val="FF0000"/>
           <w:sz w:val="24"/>
           <w:szCs w:val="24"/>
-          <w:lang w:val="ru-RU"/>
         </w:rPr>
         <w:t xml:space="preserve"> </w:t>
       </w:r>
@@ -19811,7 +20942,6 @@
           <w:color w:val="FF0000"/>
           <w:sz w:val="24"/>
           <w:szCs w:val="24"/>
-          <w:lang w:val="ru-RU"/>
         </w:rPr>
         <w:t xml:space="preserve"> </w:t>
       </w:r>
@@ -19828,7 +20958,6 @@
           <w:rFonts w:ascii="Times New Roman" w:hAnsi="Times New Roman" w:cs="Times New Roman"/>
           <w:sz w:val="24"/>
           <w:szCs w:val="24"/>
-          <w:lang w:val="ru-RU"/>
         </w:rPr>
         <w:t xml:space="preserve"> </w:t>
       </w:r>
@@ -19845,7 +20974,6 @@
           <w:rFonts w:ascii="Times New Roman" w:hAnsi="Times New Roman" w:cs="Times New Roman"/>
           <w:sz w:val="24"/>
           <w:szCs w:val="24"/>
-          <w:lang w:val="ru-RU"/>
         </w:rPr>
         <w:t xml:space="preserve"> </w:t>
       </w:r>
@@ -19866,26 +20994,24 @@
           <w:rFonts w:ascii="Times New Roman" w:hAnsi="Times New Roman" w:cs="Times New Roman"/>
           <w:sz w:val="24"/>
           <w:szCs w:val="24"/>
-          <w:lang w:val="ru-RU"/>
-        </w:rPr>
-      </w:pPr>
-    </w:p>
-    <w:p>
-      <w:pPr>
-        <w:spacing w:after="0" w:line="276" w:lineRule="auto"/>
-        <w:rPr>
-          <w:rFonts w:ascii="Times New Roman" w:hAnsi="Times New Roman" w:cs="Times New Roman"/>
-          <w:sz w:val="24"/>
-          <w:szCs w:val="24"/>
-          <w:lang w:val="ru-RU"/>
-        </w:rPr>
-      </w:pPr>
-      <w:r>
-        <w:rPr>
-          <w:rFonts w:ascii="Times New Roman" w:hAnsi="Times New Roman" w:cs="Times New Roman"/>
-          <w:sz w:val="24"/>
-          <w:szCs w:val="24"/>
-          <w:lang w:val="ru-RU"/>
+        </w:rPr>
+      </w:pPr>
+    </w:p>
+    <w:p>
+      <w:pPr>
+        <w:spacing w:after="0" w:line="276" w:lineRule="auto"/>
+        <w:rPr>
+          <w:rFonts w:ascii="Times New Roman" w:hAnsi="Times New Roman" w:cs="Times New Roman"/>
+          <w:sz w:val="24"/>
+          <w:szCs w:val="24"/>
+          <w:lang w:val="ru-RU"/>
+        </w:rPr>
+      </w:pPr>
+      <w:r>
+        <w:rPr>
+          <w:rFonts w:ascii="Times New Roman" w:hAnsi="Times New Roman" w:cs="Times New Roman"/>
+          <w:sz w:val="24"/>
+          <w:szCs w:val="24"/>
         </w:rPr>
         <w:tab/>
       </w:r>
@@ -20621,7 +21747,6 @@
           <w:rFonts w:ascii="Times New Roman" w:hAnsi="Times New Roman" w:cs="Times New Roman"/>
           <w:sz w:val="24"/>
           <w:szCs w:val="24"/>
-          <w:lang w:val="ru-RU"/>
         </w:rPr>
       </w:pPr>
       <w:r>
@@ -20639,16 +21764,14 @@
           <w:color w:val="00B0F0"/>
           <w:sz w:val="24"/>
           <w:szCs w:val="24"/>
-          <w:lang w:val="ru-RU"/>
-        </w:rPr>
-        <w:t xml:space="preserve"> </w:t>
-      </w:r>
-      <w:r>
-        <w:rPr>
-          <w:rFonts w:ascii="Times New Roman" w:hAnsi="Times New Roman" w:cs="Times New Roman"/>
-          <w:sz w:val="24"/>
-          <w:szCs w:val="24"/>
-          <w:lang w:val="ru-RU"/>
+        </w:rPr>
+        <w:t xml:space="preserve"> </w:t>
+      </w:r>
+      <w:r>
+        <w:rPr>
+          <w:rFonts w:ascii="Times New Roman" w:hAnsi="Times New Roman" w:cs="Times New Roman"/>
+          <w:sz w:val="24"/>
+          <w:szCs w:val="24"/>
         </w:rPr>
         <w:t>(</w:t>
       </w:r>
@@ -20666,7 +21789,6 @@
           <w:rFonts w:ascii="Times New Roman" w:hAnsi="Times New Roman" w:cs="Times New Roman"/>
           <w:sz w:val="24"/>
           <w:szCs w:val="24"/>
-          <w:lang w:val="ru-RU"/>
         </w:rPr>
         <w:t xml:space="preserve"> </w:t>
       </w:r>
@@ -20684,7 +21806,6 @@
           <w:rFonts w:ascii="Times New Roman" w:hAnsi="Times New Roman" w:cs="Times New Roman"/>
           <w:sz w:val="24"/>
           <w:szCs w:val="24"/>
-          <w:lang w:val="ru-RU"/>
         </w:rPr>
         <w:t>)</w:t>
       </w:r>
@@ -20693,7 +21814,6 @@
           <w:rFonts w:ascii="Times New Roman" w:hAnsi="Times New Roman" w:cs="Times New Roman"/>
           <w:sz w:val="24"/>
           <w:szCs w:val="24"/>
-          <w:lang w:val="ru-RU"/>
         </w:rPr>
         <w:t xml:space="preserve"> </w:t>
       </w:r>
@@ -20710,7 +21830,6 @@
           <w:rFonts w:ascii="Times New Roman" w:hAnsi="Times New Roman" w:cs="Times New Roman"/>
           <w:sz w:val="24"/>
           <w:szCs w:val="24"/>
-          <w:lang w:val="ru-RU"/>
         </w:rPr>
         <w:t xml:space="preserve"> </w:t>
       </w:r>
@@ -20727,7 +21846,6 @@
           <w:rFonts w:ascii="Times New Roman" w:hAnsi="Times New Roman" w:cs="Times New Roman"/>
           <w:sz w:val="24"/>
           <w:szCs w:val="24"/>
-          <w:lang w:val="ru-RU"/>
         </w:rPr>
         <w:t xml:space="preserve"> </w:t>
       </w:r>
@@ -20744,7 +21862,6 @@
           <w:rFonts w:ascii="Times New Roman" w:hAnsi="Times New Roman" w:cs="Times New Roman"/>
           <w:sz w:val="24"/>
           <w:szCs w:val="24"/>
-          <w:lang w:val="ru-RU"/>
         </w:rPr>
         <w:t xml:space="preserve"> </w:t>
       </w:r>
@@ -20761,7 +21878,6 @@
           <w:rFonts w:ascii="Times New Roman" w:hAnsi="Times New Roman" w:cs="Times New Roman"/>
           <w:sz w:val="24"/>
           <w:szCs w:val="24"/>
-          <w:lang w:val="ru-RU"/>
         </w:rPr>
         <w:t xml:space="preserve"> </w:t>
       </w:r>
@@ -20780,7 +21896,6 @@
           <w:color w:val="FF0000"/>
           <w:sz w:val="24"/>
           <w:szCs w:val="24"/>
-          <w:lang w:val="ru-RU"/>
         </w:rPr>
         <w:t xml:space="preserve"> </w:t>
       </w:r>
@@ -20799,7 +21914,6 @@
           <w:color w:val="FF0000"/>
           <w:sz w:val="24"/>
           <w:szCs w:val="24"/>
-          <w:lang w:val="ru-RU"/>
         </w:rPr>
         <w:t xml:space="preserve"> </w:t>
       </w:r>
@@ -20818,16 +21932,14 @@
           <w:color w:val="FF0000"/>
           <w:sz w:val="24"/>
           <w:szCs w:val="24"/>
-          <w:lang w:val="ru-RU"/>
-        </w:rPr>
-        <w:t xml:space="preserve"> </w:t>
-      </w:r>
-      <w:r>
-        <w:rPr>
-          <w:rFonts w:ascii="Times New Roman" w:hAnsi="Times New Roman" w:cs="Times New Roman"/>
-          <w:sz w:val="24"/>
-          <w:szCs w:val="24"/>
-          <w:lang w:val="ru-RU"/>
+        </w:rPr>
+        <w:t xml:space="preserve"> </w:t>
+      </w:r>
+      <w:r>
+        <w:rPr>
+          <w:rFonts w:ascii="Times New Roman" w:hAnsi="Times New Roman" w:cs="Times New Roman"/>
+          <w:sz w:val="24"/>
+          <w:szCs w:val="24"/>
         </w:rPr>
         <w:t>(</w:t>
       </w:r>
@@ -20845,7 +21957,6 @@
           <w:rFonts w:ascii="Times New Roman" w:hAnsi="Times New Roman" w:cs="Times New Roman"/>
           <w:sz w:val="24"/>
           <w:szCs w:val="24"/>
-          <w:lang w:val="ru-RU"/>
         </w:rPr>
         <w:t xml:space="preserve"> </w:t>
       </w:r>
@@ -20863,7 +21974,6 @@
           <w:rFonts w:ascii="Times New Roman" w:hAnsi="Times New Roman" w:cs="Times New Roman"/>
           <w:sz w:val="24"/>
           <w:szCs w:val="24"/>
-          <w:lang w:val="ru-RU"/>
         </w:rPr>
         <w:t xml:space="preserve"> </w:t>
       </w:r>
@@ -20881,7 +21991,6 @@
           <w:rFonts w:ascii="Times New Roman" w:hAnsi="Times New Roman" w:cs="Times New Roman"/>
           <w:sz w:val="24"/>
           <w:szCs w:val="24"/>
-          <w:lang w:val="ru-RU"/>
         </w:rPr>
         <w:t>)</w:t>
       </w:r>
@@ -20890,7 +21999,6 @@
           <w:rFonts w:ascii="Times New Roman" w:hAnsi="Times New Roman" w:cs="Times New Roman"/>
           <w:sz w:val="24"/>
           <w:szCs w:val="24"/>
-          <w:lang w:val="ru-RU"/>
         </w:rPr>
         <w:t xml:space="preserve"> </w:t>
       </w:r>
@@ -20907,7 +22015,6 @@
           <w:rFonts w:ascii="Times New Roman" w:hAnsi="Times New Roman" w:cs="Times New Roman"/>
           <w:sz w:val="24"/>
           <w:szCs w:val="24"/>
-          <w:lang w:val="ru-RU"/>
         </w:rPr>
         <w:t xml:space="preserve"> </w:t>
       </w:r>
@@ -20924,7 +22031,6 @@
           <w:rFonts w:ascii="Times New Roman" w:hAnsi="Times New Roman" w:cs="Times New Roman"/>
           <w:sz w:val="24"/>
           <w:szCs w:val="24"/>
-          <w:lang w:val="ru-RU"/>
         </w:rPr>
         <w:t xml:space="preserve"> </w:t>
       </w:r>
@@ -20941,7 +22047,6 @@
           <w:rFonts w:ascii="Times New Roman" w:hAnsi="Times New Roman" w:cs="Times New Roman"/>
           <w:sz w:val="24"/>
           <w:szCs w:val="24"/>
-          <w:lang w:val="ru-RU"/>
         </w:rPr>
         <w:t>.</w:t>
       </w:r>
@@ -20971,7 +22076,6 @@
           <w:color w:val="00B0F0"/>
           <w:sz w:val="24"/>
           <w:szCs w:val="24"/>
-          <w:lang w:val="ru-RU"/>
         </w:rPr>
         <w:t xml:space="preserve"> </w:t>
       </w:r>
@@ -20990,7 +22094,6 @@
           <w:color w:val="00B0F0"/>
           <w:sz w:val="24"/>
           <w:szCs w:val="24"/>
-          <w:lang w:val="ru-RU"/>
         </w:rPr>
         <w:t xml:space="preserve"> </w:t>
       </w:r>
@@ -21009,16 +22112,14 @@
           <w:color w:val="00B0F0"/>
           <w:sz w:val="24"/>
           <w:szCs w:val="24"/>
-          <w:lang w:val="ru-RU"/>
-        </w:rPr>
-        <w:t xml:space="preserve"> </w:t>
-      </w:r>
-      <w:r>
-        <w:rPr>
-          <w:rFonts w:ascii="Times New Roman" w:hAnsi="Times New Roman" w:cs="Times New Roman"/>
-          <w:sz w:val="24"/>
-          <w:szCs w:val="24"/>
-          <w:lang w:val="ru-RU"/>
+        </w:rPr>
+        <w:t xml:space="preserve"> </w:t>
+      </w:r>
+      <w:r>
+        <w:rPr>
+          <w:rFonts w:ascii="Times New Roman" w:hAnsi="Times New Roman" w:cs="Times New Roman"/>
+          <w:sz w:val="24"/>
+          <w:szCs w:val="24"/>
         </w:rPr>
         <w:t>(</w:t>
       </w:r>
@@ -21036,7 +22137,6 @@
           <w:rFonts w:ascii="Times New Roman" w:hAnsi="Times New Roman" w:cs="Times New Roman"/>
           <w:sz w:val="24"/>
           <w:szCs w:val="24"/>
-          <w:lang w:val="ru-RU"/>
         </w:rPr>
         <w:t xml:space="preserve"> </w:t>
       </w:r>
@@ -21054,7 +22154,6 @@
           <w:rFonts w:ascii="Times New Roman" w:hAnsi="Times New Roman" w:cs="Times New Roman"/>
           <w:sz w:val="24"/>
           <w:szCs w:val="24"/>
-          <w:lang w:val="ru-RU"/>
         </w:rPr>
         <w:t xml:space="preserve">) </w:t>
       </w:r>
@@ -24143,7 +25242,7 @@
                     <pic:cNvPicPr/>
                   </pic:nvPicPr>
                   <pic:blipFill>
-                    <a:blip r:embed="rId8"/>
+                    <a:blip r:embed="rId9"/>
                     <a:stretch>
                       <a:fillRect/>
                     </a:stretch>
@@ -29310,18 +30409,83 @@
           <w:i/>
           <w:sz w:val="24"/>
           <w:szCs w:val="24"/>
-          <w:lang w:val="ru-RU"/>
-        </w:rPr>
-      </w:pPr>
-      <w:r>
-        <w:rPr>
-          <w:rFonts w:ascii="Times New Roman" w:hAnsi="Times New Roman" w:cs="Times New Roman"/>
-          <w:i/>
-          <w:sz w:val="24"/>
-          <w:szCs w:val="24"/>
-          <w:lang w:val="ru-RU"/>
-        </w:rPr>
-        <w:t>Другими словами действие повторялось.</w:t>
+        </w:rPr>
+      </w:pPr>
+      <w:r>
+        <w:rPr>
+          <w:rFonts w:ascii="Times New Roman" w:hAnsi="Times New Roman" w:cs="Times New Roman"/>
+          <w:i/>
+          <w:sz w:val="24"/>
+          <w:szCs w:val="24"/>
+          <w:lang w:val="ru-RU"/>
+        </w:rPr>
+        <w:t>Другими</w:t>
+      </w:r>
+      <w:r>
+        <w:rPr>
+          <w:rFonts w:ascii="Times New Roman" w:hAnsi="Times New Roman" w:cs="Times New Roman"/>
+          <w:i/>
+          <w:sz w:val="24"/>
+          <w:szCs w:val="24"/>
+        </w:rPr>
+        <w:t xml:space="preserve"> </w:t>
+      </w:r>
+      <w:r>
+        <w:rPr>
+          <w:rFonts w:ascii="Times New Roman" w:hAnsi="Times New Roman" w:cs="Times New Roman"/>
+          <w:i/>
+          <w:sz w:val="24"/>
+          <w:szCs w:val="24"/>
+          <w:lang w:val="ru-RU"/>
+        </w:rPr>
+        <w:t>словами</w:t>
+      </w:r>
+      <w:r>
+        <w:rPr>
+          <w:rFonts w:ascii="Times New Roman" w:hAnsi="Times New Roman" w:cs="Times New Roman"/>
+          <w:i/>
+          <w:sz w:val="24"/>
+          <w:szCs w:val="24"/>
+        </w:rPr>
+        <w:t xml:space="preserve"> </w:t>
+      </w:r>
+      <w:r>
+        <w:rPr>
+          <w:rFonts w:ascii="Times New Roman" w:hAnsi="Times New Roman" w:cs="Times New Roman"/>
+          <w:i/>
+          <w:sz w:val="24"/>
+          <w:szCs w:val="24"/>
+          <w:lang w:val="ru-RU"/>
+        </w:rPr>
+        <w:t>действие</w:t>
+      </w:r>
+      <w:r>
+        <w:rPr>
+          <w:rFonts w:ascii="Times New Roman" w:hAnsi="Times New Roman" w:cs="Times New Roman"/>
+          <w:i/>
+          <w:sz w:val="24"/>
+          <w:szCs w:val="24"/>
+        </w:rPr>
+        <w:t xml:space="preserve"> </w:t>
+      </w:r>
+      <w:r>
+        <w:rPr>
+          <w:rFonts w:ascii="Times New Roman" w:hAnsi="Times New Roman" w:cs="Times New Roman"/>
+          <w:i/>
+          <w:sz w:val="24"/>
+          <w:szCs w:val="24"/>
+          <w:lang w:val="ru-RU"/>
+        </w:rPr>
+        <w:t>повторялось</w:t>
+      </w:r>
+      <w:r>
+        <w:rPr>
+          <w:rFonts w:ascii="Times New Roman" w:hAnsi="Times New Roman" w:cs="Times New Roman"/>
+          <w:i/>
+          <w:sz w:val="24"/>
+          <w:szCs w:val="24"/>
+        </w:rPr>
+        <w:t>.</w:t>
       </w:r>
     </w:p>
     <w:p>
@@ -38011,7 +39175,6 @@
           <w:rFonts w:ascii="Times New Roman" w:hAnsi="Times New Roman" w:cs="Times New Roman"/>
           <w:sz w:val="24"/>
           <w:szCs w:val="24"/>
-          <w:lang w:val="ru-RU"/>
         </w:rPr>
       </w:pPr>
       <w:r>
@@ -38027,7 +39190,6 @@
           <w:rFonts w:ascii="Times New Roman" w:hAnsi="Times New Roman" w:cs="Times New Roman"/>
           <w:sz w:val="24"/>
           <w:szCs w:val="24"/>
-          <w:lang w:val="ru-RU"/>
         </w:rPr>
         <w:t xml:space="preserve"> </w:t>
       </w:r>
@@ -38046,7 +39208,6 @@
           <w:color w:val="FF0000"/>
           <w:sz w:val="24"/>
           <w:szCs w:val="24"/>
-          <w:lang w:val="ru-RU"/>
         </w:rPr>
         <w:t xml:space="preserve"> </w:t>
       </w:r>
@@ -38065,7 +39226,6 @@
           <w:color w:val="FF0000"/>
           <w:sz w:val="24"/>
           <w:szCs w:val="24"/>
-          <w:lang w:val="ru-RU"/>
         </w:rPr>
         <w:t xml:space="preserve"> </w:t>
       </w:r>
@@ -38082,7 +39242,6 @@
           <w:rFonts w:ascii="Times New Roman" w:hAnsi="Times New Roman" w:cs="Times New Roman"/>
           <w:sz w:val="24"/>
           <w:szCs w:val="24"/>
-          <w:lang w:val="ru-RU"/>
         </w:rPr>
         <w:t xml:space="preserve"> 5 </w:t>
       </w:r>
@@ -38099,7 +39258,6 @@
           <w:rFonts w:ascii="Times New Roman" w:hAnsi="Times New Roman" w:cs="Times New Roman"/>
           <w:sz w:val="24"/>
           <w:szCs w:val="24"/>
-          <w:lang w:val="ru-RU"/>
         </w:rPr>
         <w:t xml:space="preserve"> </w:t>
       </w:r>
@@ -38116,7 +39274,6 @@
           <w:rFonts w:ascii="Times New Roman" w:hAnsi="Times New Roman" w:cs="Times New Roman"/>
           <w:sz w:val="24"/>
           <w:szCs w:val="24"/>
-          <w:lang w:val="ru-RU"/>
         </w:rPr>
         <w:t xml:space="preserve"> </w:t>
       </w:r>
@@ -38133,7 +39290,6 @@
           <w:rFonts w:ascii="Times New Roman" w:hAnsi="Times New Roman" w:cs="Times New Roman"/>
           <w:sz w:val="24"/>
           <w:szCs w:val="24"/>
-          <w:lang w:val="ru-RU"/>
         </w:rPr>
         <w:t xml:space="preserve"> </w:t>
       </w:r>
@@ -38152,16 +39308,14 @@
           <w:color w:val="FF0000"/>
           <w:sz w:val="24"/>
           <w:szCs w:val="24"/>
-          <w:lang w:val="ru-RU"/>
-        </w:rPr>
-        <w:t xml:space="preserve"> </w:t>
-      </w:r>
-      <w:r>
-        <w:rPr>
-          <w:rFonts w:ascii="Times New Roman" w:hAnsi="Times New Roman" w:cs="Times New Roman"/>
-          <w:sz w:val="24"/>
-          <w:szCs w:val="24"/>
-          <w:lang w:val="ru-RU"/>
+        </w:rPr>
+        <w:t xml:space="preserve"> </w:t>
+      </w:r>
+      <w:r>
+        <w:rPr>
+          <w:rFonts w:ascii="Times New Roman" w:hAnsi="Times New Roman" w:cs="Times New Roman"/>
+          <w:sz w:val="24"/>
+          <w:szCs w:val="24"/>
         </w:rPr>
         <w:t>2015.</w:t>
       </w:r>
@@ -38174,7 +39328,6 @@
           <w:rFonts w:ascii="Times New Roman" w:hAnsi="Times New Roman" w:cs="Times New Roman"/>
           <w:sz w:val="24"/>
           <w:szCs w:val="24"/>
-          <w:lang w:val="ru-RU"/>
         </w:rPr>
       </w:pPr>
     </w:p>
@@ -38400,7 +39553,6 @@
           <w:rFonts w:ascii="Times New Roman" w:hAnsi="Times New Roman" w:cs="Times New Roman"/>
           <w:sz w:val="24"/>
           <w:szCs w:val="24"/>
-          <w:lang w:val="ru-RU"/>
         </w:rPr>
       </w:pPr>
       <w:r>
@@ -38416,7 +39568,6 @@
           <w:rFonts w:ascii="Times New Roman" w:hAnsi="Times New Roman" w:cs="Times New Roman"/>
           <w:sz w:val="24"/>
           <w:szCs w:val="24"/>
-          <w:lang w:val="ru-RU"/>
         </w:rPr>
         <w:t xml:space="preserve"> </w:t>
       </w:r>
@@ -38433,7 +39584,6 @@
           <w:rFonts w:ascii="Times New Roman" w:hAnsi="Times New Roman" w:cs="Times New Roman"/>
           <w:sz w:val="24"/>
           <w:szCs w:val="24"/>
-          <w:lang w:val="ru-RU"/>
         </w:rPr>
         <w:t xml:space="preserve"> </w:t>
       </w:r>
@@ -38450,7 +39600,6 @@
           <w:rFonts w:ascii="Times New Roman" w:hAnsi="Times New Roman" w:cs="Times New Roman"/>
           <w:sz w:val="24"/>
           <w:szCs w:val="24"/>
-          <w:lang w:val="ru-RU"/>
         </w:rPr>
         <w:t xml:space="preserve"> </w:t>
       </w:r>
@@ -38467,7 +39616,6 @@
           <w:rFonts w:ascii="Times New Roman" w:hAnsi="Times New Roman" w:cs="Times New Roman"/>
           <w:sz w:val="24"/>
           <w:szCs w:val="24"/>
-          <w:lang w:val="ru-RU"/>
         </w:rPr>
         <w:t xml:space="preserve"> </w:t>
       </w:r>
@@ -38484,7 +39632,6 @@
           <w:rFonts w:ascii="Times New Roman" w:hAnsi="Times New Roman" w:cs="Times New Roman"/>
           <w:sz w:val="24"/>
           <w:szCs w:val="24"/>
-          <w:lang w:val="ru-RU"/>
         </w:rPr>
         <w:t xml:space="preserve"> </w:t>
       </w:r>
@@ -38501,7 +39648,6 @@
           <w:rFonts w:ascii="Times New Roman" w:hAnsi="Times New Roman" w:cs="Times New Roman"/>
           <w:sz w:val="24"/>
           <w:szCs w:val="24"/>
-          <w:lang w:val="ru-RU"/>
         </w:rPr>
         <w:t xml:space="preserve"> </w:t>
       </w:r>
@@ -38520,7 +39666,6 @@
           <w:color w:val="00B0F0"/>
           <w:sz w:val="24"/>
           <w:szCs w:val="24"/>
-          <w:lang w:val="ru-RU"/>
         </w:rPr>
         <w:t xml:space="preserve"> </w:t>
       </w:r>
@@ -38537,7 +39682,6 @@
           <w:rFonts w:ascii="Times New Roman" w:hAnsi="Times New Roman" w:cs="Times New Roman"/>
           <w:sz w:val="24"/>
           <w:szCs w:val="24"/>
-          <w:lang w:val="ru-RU"/>
         </w:rPr>
         <w:t xml:space="preserve"> </w:t>
       </w:r>
@@ -38556,7 +39700,6 @@
           <w:color w:val="00B0F0"/>
           <w:sz w:val="24"/>
           <w:szCs w:val="24"/>
-          <w:lang w:val="ru-RU"/>
         </w:rPr>
         <w:t xml:space="preserve"> </w:t>
       </w:r>
@@ -38748,7 +39891,6 @@
           <w:rFonts w:ascii="Times New Roman" w:hAnsi="Times New Roman" w:cs="Times New Roman"/>
           <w:sz w:val="24"/>
           <w:szCs w:val="24"/>
-          <w:lang w:val="ru-RU"/>
         </w:rPr>
         <w:t xml:space="preserve"> </w:t>
       </w:r>
@@ -39385,7 +40527,6 @@
           <w:rFonts w:ascii="Times New Roman" w:hAnsi="Times New Roman" w:cs="Times New Roman"/>
           <w:sz w:val="24"/>
           <w:szCs w:val="24"/>
-          <w:lang w:val="ru-RU"/>
         </w:rPr>
       </w:pPr>
       <w:r>
@@ -39438,7 +40579,6 @@
           <w:rFonts w:ascii="Times New Roman" w:hAnsi="Times New Roman" w:cs="Times New Roman"/>
           <w:sz w:val="24"/>
           <w:szCs w:val="24"/>
-          <w:lang w:val="ru-RU"/>
         </w:rPr>
         <w:t xml:space="preserve"> «</w:t>
       </w:r>
@@ -39456,7 +40596,6 @@
           <w:rFonts w:ascii="Times New Roman" w:hAnsi="Times New Roman" w:cs="Times New Roman"/>
           <w:sz w:val="24"/>
           <w:szCs w:val="24"/>
-          <w:lang w:val="ru-RU"/>
         </w:rPr>
         <w:t>-</w:t>
       </w:r>
@@ -39474,7 +40613,6 @@
           <w:rFonts w:ascii="Times New Roman" w:hAnsi="Times New Roman" w:cs="Times New Roman"/>
           <w:sz w:val="24"/>
           <w:szCs w:val="24"/>
-          <w:lang w:val="ru-RU"/>
         </w:rPr>
         <w:t xml:space="preserve"> </w:t>
       </w:r>
@@ -39492,7 +40630,6 @@
           <w:rFonts w:ascii="Times New Roman" w:hAnsi="Times New Roman" w:cs="Times New Roman"/>
           <w:sz w:val="24"/>
           <w:szCs w:val="24"/>
-          <w:lang w:val="ru-RU"/>
         </w:rPr>
         <w:t xml:space="preserve">» </w:t>
       </w:r>
@@ -39510,7 +40647,6 @@
           <w:rFonts w:ascii="Times New Roman" w:hAnsi="Times New Roman" w:cs="Times New Roman"/>
           <w:sz w:val="24"/>
           <w:szCs w:val="24"/>
-          <w:lang w:val="ru-RU"/>
         </w:rPr>
         <w:t xml:space="preserve"> </w:t>
       </w:r>
@@ -39528,7 +40664,6 @@
           <w:rFonts w:ascii="Times New Roman" w:hAnsi="Times New Roman" w:cs="Times New Roman"/>
           <w:sz w:val="24"/>
           <w:szCs w:val="24"/>
-          <w:lang w:val="ru-RU"/>
         </w:rPr>
         <w:t xml:space="preserve"> </w:t>
       </w:r>
@@ -39546,7 +40681,6 @@
           <w:rFonts w:ascii="Times New Roman" w:hAnsi="Times New Roman" w:cs="Times New Roman"/>
           <w:sz w:val="24"/>
           <w:szCs w:val="24"/>
-          <w:lang w:val="ru-RU"/>
         </w:rPr>
         <w:t xml:space="preserve"> </w:t>
       </w:r>
@@ -39563,7 +40697,6 @@
           <w:rFonts w:ascii="Times New Roman" w:hAnsi="Times New Roman" w:cs="Times New Roman"/>
           <w:sz w:val="24"/>
           <w:szCs w:val="24"/>
-          <w:lang w:val="ru-RU"/>
         </w:rPr>
         <w:t xml:space="preserve"> </w:t>
       </w:r>
@@ -39580,7 +40713,6 @@
           <w:rFonts w:ascii="Times New Roman" w:hAnsi="Times New Roman" w:cs="Times New Roman"/>
           <w:sz w:val="24"/>
           <w:szCs w:val="24"/>
-          <w:lang w:val="ru-RU"/>
         </w:rPr>
         <w:t>.</w:t>
       </w:r>
@@ -39904,7 +41036,6 @@
           <w:i/>
           <w:sz w:val="24"/>
           <w:szCs w:val="24"/>
-          <w:lang w:val="ru-RU"/>
         </w:rPr>
         <w:tab/>
       </w:r>
@@ -39914,7 +41045,6 @@
           <w:i/>
           <w:sz w:val="24"/>
           <w:szCs w:val="24"/>
-          <w:lang w:val="ru-RU"/>
         </w:rPr>
         <w:tab/>
       </w:r>
@@ -45925,7 +47055,7 @@
                     <pic:cNvPicPr/>
                   </pic:nvPicPr>
                   <pic:blipFill>
-                    <a:blip r:embed="rId9">
+                    <a:blip r:embed="rId10">
                       <a:extLst>
                         <a:ext uri="{28A0092B-C50C-407E-A947-70E740481C1C}">
                           <a14:useLocalDpi xmlns:a14="http://schemas.microsoft.com/office/drawing/2010/main" val="0"/>
@@ -47719,8 +48849,28 @@
           <w:i/>
           <w:sz w:val="24"/>
           <w:szCs w:val="24"/>
-        </w:rPr>
-        <w:t xml:space="preserve"> Perfect </w:t>
+          <w:lang w:val="ru-RU"/>
+        </w:rPr>
+        <w:t xml:space="preserve"> </w:t>
+      </w:r>
+      <w:r>
+        <w:rPr>
+          <w:rFonts w:ascii="Times New Roman" w:hAnsi="Times New Roman" w:cs="Times New Roman"/>
+          <w:i/>
+          <w:sz w:val="24"/>
+          <w:szCs w:val="24"/>
+        </w:rPr>
+        <w:t>Perfect</w:t>
+      </w:r>
+      <w:r>
+        <w:rPr>
+          <w:rFonts w:ascii="Times New Roman" w:hAnsi="Times New Roman" w:cs="Times New Roman"/>
+          <w:i/>
+          <w:sz w:val="24"/>
+          <w:szCs w:val="24"/>
+          <w:lang w:val="ru-RU"/>
+        </w:rPr>
+        <w:t xml:space="preserve"> </w:t>
       </w:r>
       <w:r>
         <w:rPr>
@@ -48216,18 +49366,7 @@
           <w:szCs w:val="24"/>
           <w:lang w:val="ru-RU"/>
         </w:rPr>
-        <w:t xml:space="preserve"> уже в течении какого-то</w:t>
-      </w:r>
-      <w:bookmarkStart w:id="0" w:name="_GoBack"/>
-      <w:bookmarkEnd w:id="0"/>
-      <w:r>
-        <w:rPr>
-          <w:rFonts w:ascii="Times New Roman" w:hAnsi="Times New Roman" w:cs="Times New Roman"/>
-          <w:sz w:val="24"/>
-          <w:szCs w:val="24"/>
-          <w:lang w:val="ru-RU"/>
-        </w:rPr>
-        <w:t xml:space="preserve"> времени.</w:t>
+        <w:t xml:space="preserve"> уже в течении какого-то времени.</w:t>
       </w:r>
     </w:p>
     <w:p>
@@ -49772,7 +50911,6 @@
   <w:style w:type="character" w:default="1" w:styleId="a0">
     <w:name w:val="Default Paragraph Font"/>
     <w:uiPriority w:val="1"/>
-    <w:semiHidden/>
     <w:unhideWhenUsed/>
   </w:style>
   <w:style w:type="table" w:default="1" w:styleId="a1">
@@ -50142,7 +51280,7 @@
 </file>
 
 <file path=customXml/itemProps1.xml><?xml version="1.0" encoding="utf-8"?>
-<ds:datastoreItem xmlns:ds="http://schemas.openxmlformats.org/officeDocument/2006/customXml" ds:itemID="{D5DA3140-CDDE-458B-B9F5-651878243AAA}">
+<ds:datastoreItem xmlns:ds="http://schemas.openxmlformats.org/officeDocument/2006/customXml" ds:itemID="{CE2925D0-63D7-4587-8F95-408D08F80C18}">
   <ds:schemaRefs>
     <ds:schemaRef ds:uri="http://schemas.openxmlformats.org/officeDocument/2006/bibliography"/>
   </ds:schemaRefs>

</xml_diff>